<commit_message>
added task 2 readme
</commit_message>
<xml_diff>
--- a/task 1 Deploy VPC Subnet IGW on AWS using Makefile/Deploy AWS VPC, Subnet, IGW using Makefile.docx
+++ b/task 1 Deploy VPC Subnet IGW on AWS using Makefile/Deploy AWS VPC, Subnet, IGW using Makefile.docx
@@ -503,17 +503,7 @@
           <w:szCs w:val="23"/>
           <w:shd w:val="clear" w:color="auto" w:fill="FFFFFF"/>
         </w:rPr>
-        <w:t>Create a VPC with the specified CIDR blocks</w:t>
-      </w:r>
-      <w:r>
-        <w:rPr>
-          <w:rFonts w:ascii="Helvetica" w:hAnsi="Helvetica"/>
-          <w:color w:val="333333"/>
-          <w:sz w:val="23"/>
-          <w:szCs w:val="23"/>
-          <w:shd w:val="clear" w:color="auto" w:fill="FFFFFF"/>
-        </w:rPr>
-        <w:t xml:space="preserve">: </w:t>
+        <w:t xml:space="preserve">Create a VPC with the specified CIDR blocks: </w:t>
       </w:r>
       <w:hyperlink r:id="rId9" w:history="1">
         <w:r>

</xml_diff>